<commit_message>
Corrected manual & created pdf
</commit_message>
<xml_diff>
--- a/MicroFrameworkPK_v4_3/Samraksh/Documentation/eMoteManuals/eMoteDotNowV1_0ManualV0_9_9_7.docx
+++ b/MicroFrameworkPK_v4_3/Samraksh/Documentation/eMoteManuals/eMoteDotNowV1_0ManualV0_9_9_7.docx
@@ -40,7 +40,7 @@
                     <a:blip r:embed="rId8" cstate="print">
                       <a:extLst>
                         <a:ext uri="{28A0092B-C50C-407E-A947-70E740481C1C}">
-                          <a14:useLocalDpi xmlns:a14="http://schemas.microsoft.com/office/drawing/2010/main" xmlns:wps="http://schemas.microsoft.com/office/word/2010/wordprocessingShape" xmlns:wpi="http://schemas.microsoft.com/office/word/2010/wordprocessingInk" xmlns:wpg="http://schemas.microsoft.com/office/word/2010/wordprocessingGroup" xmlns:w14="http://schemas.microsoft.com/office/word/2010/wordml" xmlns:w="http://schemas.openxmlformats.org/wordprocessingml/2006/main" xmlns:w10="urn:schemas-microsoft-com:office:word" xmlns:wp14="http://schemas.microsoft.com/office/word/2010/wordprocessingDrawing" xmlns:v="urn:schemas-microsoft-com:vml" xmlns:o="urn:schemas-microsoft-com:office:office" xmlns:mc="http://schemas.openxmlformats.org/markup-compatibility/2006" xmlns:wpc="http://schemas.microsoft.com/office/word/2010/wordprocessingCanvas" xmlns="" val="0"/>
+                          <a14:useLocalDpi xmlns="" xmlns:wpc="http://schemas.microsoft.com/office/word/2010/wordprocessingCanvas" xmlns:mc="http://schemas.openxmlformats.org/markup-compatibility/2006" xmlns:o="urn:schemas-microsoft-com:office:office" xmlns:v="urn:schemas-microsoft-com:vml" xmlns:wp14="http://schemas.microsoft.com/office/word/2010/wordprocessingDrawing" xmlns:w10="urn:schemas-microsoft-com:office:word" xmlns:w="http://schemas.openxmlformats.org/wordprocessingml/2006/main" xmlns:w14="http://schemas.microsoft.com/office/word/2010/wordml" xmlns:wpg="http://schemas.microsoft.com/office/word/2010/wordprocessingGroup" xmlns:wpi="http://schemas.microsoft.com/office/word/2010/wordprocessingInk" xmlns:wps="http://schemas.microsoft.com/office/word/2010/wordprocessingShape" xmlns:a14="http://schemas.microsoft.com/office/drawing/2010/main" val="0"/>
                         </a:ext>
                       </a:extLst>
                     </a:blip>
@@ -106,7 +106,7 @@
           <w:noProof/>
         </w:rPr>
         <w:pict>
-          <v:rect id="Rectangle 397" o:spid="_x0000_s1026" style="position:absolute;margin-left:1052.8pt;margin-top:0;width:306pt;height:3in;flip:x;z-index:251659264;visibility:visible;mso-wrap-distance-top:7.2pt;mso-wrap-distance-bottom:7.2pt;mso-position-horizontal:right;mso-position-horizontal-relative:page;mso-position-vertical:bottom;mso-position-vertical-relative:page;mso-height-relative:margin" o:gfxdata="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" o:allowincell="f" o:allowoverlap="f" fillcolor="#e1efff" stroked="f">
+          <v:rect id="Rectangle 397" o:spid="_x0000_s1026" style="position:absolute;margin-left:1318.8pt;margin-top:0;width:306pt;height:3in;flip:x;z-index:251659264;visibility:visible;mso-wrap-distance-top:7.2pt;mso-wrap-distance-bottom:7.2pt;mso-position-horizontal:right;mso-position-horizontal-relative:page;mso-position-vertical:bottom;mso-position-vertical-relative:page;mso-height-relative:margin" o:gfxdata="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" o:allowincell="f" o:allowoverlap="f" fillcolor="#e1efff" stroked="f">
             <v:shadow on="t" color="black" opacity="26213f" origin="-.5,-.5" offset=".74836mm,.74836mm"/>
             <v:textbox inset="21.6pt,21.6pt,21.6pt,21.6pt">
               <w:txbxContent>
@@ -2895,7 +2895,7 @@
             <v:stroke joinstyle="miter"/>
             <v:path gradientshapeok="t" o:connecttype="rect"/>
           </v:shapetype>
-          <v:shape id="Text Box 8" o:spid="_x0000_s1027" type="#_x0000_t202" style="position:absolute;left:0;text-align:left;margin-left:1041.6pt;margin-top:208.8pt;width:303.2pt;height:225.45pt;z-index:251662336;visibility:visible;mso-wrap-style:none;mso-position-horizontal:right;mso-position-horizontal-relative:margin;mso-position-vertical-relative:margin" o:gfxdata="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" o:allowoverlap="f" filled="f" strokecolor="#4f81bd [3204]">
+          <v:shape id="Text Box 8" o:spid="_x0000_s1027" type="#_x0000_t202" style="position:absolute;left:0;text-align:left;margin-left:1304.8pt;margin-top:208.8pt;width:303.2pt;height:225.45pt;z-index:251662336;visibility:visible;mso-wrap-style:none;mso-position-horizontal:right;mso-position-horizontal-relative:margin;mso-position-vertical-relative:margin" o:gfxdata="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" o:allowoverlap="f" filled="f" strokecolor="#4f81bd [3204]">
             <v:path arrowok="t"/>
             <v:textbox style="mso-fit-shape-to-text:t">
               <w:txbxContent>
@@ -2926,7 +2926,7 @@
                                 <a:blip r:embed="rId12" cstate="print">
                                   <a:extLst>
                                     <a:ext uri="{28A0092B-C50C-407E-A947-70E740481C1C}">
-                                      <a14:useLocalDpi xmlns:a14="http://schemas.microsoft.com/office/drawing/2010/main" xmlns:wps="http://schemas.microsoft.com/office/word/2010/wordprocessingShape" xmlns:wpi="http://schemas.microsoft.com/office/word/2010/wordprocessingInk" xmlns:wpg="http://schemas.microsoft.com/office/word/2010/wordprocessingGroup" xmlns:w14="http://schemas.microsoft.com/office/word/2010/wordml" xmlns:w="http://schemas.openxmlformats.org/wordprocessingml/2006/main" xmlns:w10="urn:schemas-microsoft-com:office:word" xmlns:wp14="http://schemas.microsoft.com/office/word/2010/wordprocessingDrawing" xmlns:v="urn:schemas-microsoft-com:vml" xmlns:o="urn:schemas-microsoft-com:office:office" xmlns:mc="http://schemas.openxmlformats.org/markup-compatibility/2006" xmlns:wpc="http://schemas.microsoft.com/office/word/2010/wordprocessingCanvas" xmlns="" val="0"/>
+                                      <a14:useLocalDpi xmlns="" xmlns:wpc="http://schemas.microsoft.com/office/word/2010/wordprocessingCanvas" xmlns:mc="http://schemas.openxmlformats.org/markup-compatibility/2006" xmlns:o="urn:schemas-microsoft-com:office:office" xmlns:v="urn:schemas-microsoft-com:vml" xmlns:wp14="http://schemas.microsoft.com/office/word/2010/wordprocessingDrawing" xmlns:w10="urn:schemas-microsoft-com:office:word" xmlns:w="http://schemas.openxmlformats.org/wordprocessingml/2006/main" xmlns:w14="http://schemas.microsoft.com/office/word/2010/wordml" xmlns:wpg="http://schemas.microsoft.com/office/word/2010/wordprocessingGroup" xmlns:wpi="http://schemas.microsoft.com/office/word/2010/wordprocessingInk" xmlns:wps="http://schemas.microsoft.com/office/word/2010/wordprocessingShape" xmlns:a14="http://schemas.microsoft.com/office/drawing/2010/main" val="0"/>
                                     </a:ext>
                                   </a:extLst>
                                 </a:blip>
@@ -3062,7 +3062,7 @@
           <w:noProof/>
         </w:rPr>
         <w:pict>
-          <v:shape id="Text Box 12" o:spid="_x0000_s1028" type="#_x0000_t202" style="position:absolute;left:0;text-align:left;margin-left:1041.6pt;margin-top:0;width:303.2pt;height:205.95pt;z-index:251664384;visibility:visible;mso-wrap-style:none;mso-position-horizontal:right;mso-position-horizontal-relative:margin;mso-position-vertical:bottom;mso-position-vertical-relative:margin" o:gfxdata="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" o:allowoverlap="f" filled="f" strokecolor="#4f81bd [3204]">
+          <v:shape id="Text Box 12" o:spid="_x0000_s1028" type="#_x0000_t202" style="position:absolute;left:0;text-align:left;margin-left:1304.8pt;margin-top:0;width:303.2pt;height:205.95pt;z-index:251664384;visibility:visible;mso-wrap-style:none;mso-position-horizontal:right;mso-position-horizontal-relative:margin;mso-position-vertical:bottom;mso-position-vertical-relative:margin" o:gfxdata="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" o:allowoverlap="f" filled="f" strokecolor="#4f81bd [3204]">
             <v:path arrowok="t"/>
             <v:textbox style="mso-fit-shape-to-text:t">
               <w:txbxContent>
@@ -3093,7 +3093,7 @@
                                 <a:blip r:embed="rId13" cstate="print">
                                   <a:extLst>
                                     <a:ext uri="{28A0092B-C50C-407E-A947-70E740481C1C}">
-                                      <a14:useLocalDpi xmlns:a14="http://schemas.microsoft.com/office/drawing/2010/main" xmlns:wps="http://schemas.microsoft.com/office/word/2010/wordprocessingShape" xmlns:wpi="http://schemas.microsoft.com/office/word/2010/wordprocessingInk" xmlns:wpg="http://schemas.microsoft.com/office/word/2010/wordprocessingGroup" xmlns:w14="http://schemas.microsoft.com/office/word/2010/wordml" xmlns:w="http://schemas.openxmlformats.org/wordprocessingml/2006/main" xmlns:w10="urn:schemas-microsoft-com:office:word" xmlns:wp14="http://schemas.microsoft.com/office/word/2010/wordprocessingDrawing" xmlns:v="urn:schemas-microsoft-com:vml" xmlns:o="urn:schemas-microsoft-com:office:office" xmlns:mc="http://schemas.openxmlformats.org/markup-compatibility/2006" xmlns:wpc="http://schemas.microsoft.com/office/word/2010/wordprocessingCanvas" xmlns="" val="0"/>
+                                      <a14:useLocalDpi xmlns="" xmlns:wpc="http://schemas.microsoft.com/office/word/2010/wordprocessingCanvas" xmlns:mc="http://schemas.openxmlformats.org/markup-compatibility/2006" xmlns:o="urn:schemas-microsoft-com:office:office" xmlns:v="urn:schemas-microsoft-com:vml" xmlns:wp14="http://schemas.microsoft.com/office/word/2010/wordprocessingDrawing" xmlns:w10="urn:schemas-microsoft-com:office:word" xmlns:w="http://schemas.openxmlformats.org/wordprocessingml/2006/main" xmlns:w14="http://schemas.microsoft.com/office/word/2010/wordml" xmlns:wpg="http://schemas.microsoft.com/office/word/2010/wordprocessingGroup" xmlns:wpi="http://schemas.microsoft.com/office/word/2010/wordprocessingInk" xmlns:wps="http://schemas.microsoft.com/office/word/2010/wordprocessingShape" xmlns:a14="http://schemas.microsoft.com/office/drawing/2010/main" val="0"/>
                                     </a:ext>
                                   </a:extLst>
                                 </a:blip>
@@ -3334,7 +3334,7 @@
         <w:rPr>
           <w:b/>
         </w:rPr>
-        <w:t>1.6</w:t>
+        <w:t>1.4</w:t>
       </w:r>
       <w:r>
         <w:rPr>
@@ -3544,10 +3544,10 @@
                               <v:path o:extrusionok="f" gradientshapeok="t" o:connecttype="rect"/>
                               <o:lock v:ext="edit" aspectratio="t"/>
                             </v:shapetype>
-                            <v:shape id="_x0000_i1032" type="#_x0000_t75" style="width:410.95pt;height:194.25pt" o:ole="">
+                            <v:shape id="_x0000_i1032" type="#_x0000_t75" style="width:411.35pt;height:194.1pt" o:ole="">
                               <v:imagedata r:id="rId14" o:title=""/>
                             </v:shape>
-                            <o:OLEObject Type="Embed" ProgID="PBrush" ShapeID="_x0000_i1032" DrawAspect="Content" ObjectID="_1428312161" r:id="rId15"/>
+                            <o:OLEObject Type="Embed" ProgID="PBrush" ShapeID="_x0000_i1032" DrawAspect="Content" ObjectID="_1428321751" r:id="rId15"/>
                           </w:object>
                         </w:r>
                       </w:p>
@@ -4115,7 +4115,7 @@
                                 <a:blip r:embed="rId18" cstate="print">
                                   <a:extLst>
                                     <a:ext uri="{28A0092B-C50C-407E-A947-70E740481C1C}">
-                                      <a14:useLocalDpi xmlns:a14="http://schemas.microsoft.com/office/drawing/2010/main" xmlns:wps="http://schemas.microsoft.com/office/word/2010/wordprocessingShape" xmlns:wpi="http://schemas.microsoft.com/office/word/2010/wordprocessingInk" xmlns:wpg="http://schemas.microsoft.com/office/word/2010/wordprocessingGroup" xmlns:w14="http://schemas.microsoft.com/office/word/2010/wordml" xmlns:w="http://schemas.openxmlformats.org/wordprocessingml/2006/main" xmlns:w10="urn:schemas-microsoft-com:office:word" xmlns:wp14="http://schemas.microsoft.com/office/word/2010/wordprocessingDrawing" xmlns:v="urn:schemas-microsoft-com:vml" xmlns:o="urn:schemas-microsoft-com:office:office" xmlns:mc="http://schemas.openxmlformats.org/markup-compatibility/2006" xmlns:wpc="http://schemas.microsoft.com/office/word/2010/wordprocessingCanvas" xmlns="" val="0"/>
+                                      <a14:useLocalDpi xmlns="" xmlns:wpc="http://schemas.microsoft.com/office/word/2010/wordprocessingCanvas" xmlns:mc="http://schemas.openxmlformats.org/markup-compatibility/2006" xmlns:o="urn:schemas-microsoft-com:office:office" xmlns:v="urn:schemas-microsoft-com:vml" xmlns:wp14="http://schemas.microsoft.com/office/word/2010/wordprocessingDrawing" xmlns:w10="urn:schemas-microsoft-com:office:word" xmlns:w="http://schemas.openxmlformats.org/wordprocessingml/2006/main" xmlns:w14="http://schemas.microsoft.com/office/word/2010/wordml" xmlns:wpg="http://schemas.microsoft.com/office/word/2010/wordprocessingGroup" xmlns:wpi="http://schemas.microsoft.com/office/word/2010/wordprocessingInk" xmlns:wps="http://schemas.microsoft.com/office/word/2010/wordprocessingShape" xmlns:a14="http://schemas.microsoft.com/office/drawing/2010/main" val="0"/>
                                     </a:ext>
                                   </a:extLst>
                                 </a:blip>
@@ -4252,7 +4252,7 @@
                                 <a:blip r:embed="rId19" cstate="print">
                                   <a:extLst>
                                     <a:ext uri="{28A0092B-C50C-407E-A947-70E740481C1C}">
-                                      <a14:useLocalDpi xmlns:a14="http://schemas.microsoft.com/office/drawing/2010/main" xmlns:wps="http://schemas.microsoft.com/office/word/2010/wordprocessingShape" xmlns:wpi="http://schemas.microsoft.com/office/word/2010/wordprocessingInk" xmlns:wpg="http://schemas.microsoft.com/office/word/2010/wordprocessingGroup" xmlns:w14="http://schemas.microsoft.com/office/word/2010/wordml" xmlns:w="http://schemas.openxmlformats.org/wordprocessingml/2006/main" xmlns:w10="urn:schemas-microsoft-com:office:word" xmlns:wp14="http://schemas.microsoft.com/office/word/2010/wordprocessingDrawing" xmlns:v="urn:schemas-microsoft-com:vml" xmlns:o="urn:schemas-microsoft-com:office:office" xmlns:mc="http://schemas.openxmlformats.org/markup-compatibility/2006" xmlns:wpc="http://schemas.microsoft.com/office/word/2010/wordprocessingCanvas" xmlns="" val="0"/>
+                                      <a14:useLocalDpi xmlns="" xmlns:wpc="http://schemas.microsoft.com/office/word/2010/wordprocessingCanvas" xmlns:mc="http://schemas.openxmlformats.org/markup-compatibility/2006" xmlns:o="urn:schemas-microsoft-com:office:office" xmlns:v="urn:schemas-microsoft-com:vml" xmlns:wp14="http://schemas.microsoft.com/office/word/2010/wordprocessingDrawing" xmlns:w10="urn:schemas-microsoft-com:office:word" xmlns:w="http://schemas.openxmlformats.org/wordprocessingml/2006/main" xmlns:w14="http://schemas.microsoft.com/office/word/2010/wordml" xmlns:wpg="http://schemas.microsoft.com/office/word/2010/wordprocessingGroup" xmlns:wpi="http://schemas.microsoft.com/office/word/2010/wordprocessingInk" xmlns:wps="http://schemas.microsoft.com/office/word/2010/wordprocessingShape" xmlns:a14="http://schemas.microsoft.com/office/drawing/2010/main" val="0"/>
                                     </a:ext>
                                   </a:extLst>
                                 </a:blip>
@@ -5927,7 +5927,7 @@
           <w:sz w:val="19"/>
           <w:szCs w:val="19"/>
           <w:highlight w:val="white"/>
-          <w:lang w:eastAsia="ja-JP"/>
+          <w:lang w:val="es-MX" w:eastAsia="ja-JP"/>
         </w:rPr>
       </w:pPr>
       <w:r>
@@ -5937,7 +5937,7 @@
           <w:sz w:val="19"/>
           <w:szCs w:val="19"/>
           <w:highlight w:val="white"/>
-          <w:lang w:eastAsia="ja-JP"/>
+          <w:lang w:val="es-MX" w:eastAsia="ja-JP"/>
         </w:rPr>
         <w:t>{</w:t>
       </w:r>
@@ -11973,7 +11973,7 @@
                                 <a:blip r:embed="rId22" cstate="print">
                                   <a:extLst>
                                     <a:ext uri="{28A0092B-C50C-407E-A947-70E740481C1C}">
-                                      <a14:useLocalDpi xmlns:a14="http://schemas.microsoft.com/office/drawing/2010/main" xmlns:wps="http://schemas.microsoft.com/office/word/2010/wordprocessingShape" xmlns:wpi="http://schemas.microsoft.com/office/word/2010/wordprocessingInk" xmlns:wpg="http://schemas.microsoft.com/office/word/2010/wordprocessingGroup" xmlns:w14="http://schemas.microsoft.com/office/word/2010/wordml" xmlns:w="http://schemas.openxmlformats.org/wordprocessingml/2006/main" xmlns:w10="urn:schemas-microsoft-com:office:word" xmlns:wp14="http://schemas.microsoft.com/office/word/2010/wordprocessingDrawing" xmlns:v="urn:schemas-microsoft-com:vml" xmlns:o="urn:schemas-microsoft-com:office:office" xmlns:mc="http://schemas.openxmlformats.org/markup-compatibility/2006" xmlns:wpc="http://schemas.microsoft.com/office/word/2010/wordprocessingCanvas" xmlns="" val="0"/>
+                                      <a14:useLocalDpi xmlns="" xmlns:wpc="http://schemas.microsoft.com/office/word/2010/wordprocessingCanvas" xmlns:mc="http://schemas.openxmlformats.org/markup-compatibility/2006" xmlns:o="urn:schemas-microsoft-com:office:office" xmlns:v="urn:schemas-microsoft-com:vml" xmlns:wp14="http://schemas.microsoft.com/office/word/2010/wordprocessingDrawing" xmlns:w10="urn:schemas-microsoft-com:office:word" xmlns:w="http://schemas.openxmlformats.org/wordprocessingml/2006/main" xmlns:w14="http://schemas.microsoft.com/office/word/2010/wordml" xmlns:wpg="http://schemas.microsoft.com/office/word/2010/wordprocessingGroup" xmlns:wpi="http://schemas.microsoft.com/office/word/2010/wordprocessingInk" xmlns:wps="http://schemas.microsoft.com/office/word/2010/wordprocessingShape" xmlns:a14="http://schemas.microsoft.com/office/drawing/2010/main" val="0"/>
                                     </a:ext>
                                   </a:extLst>
                                 </a:blip>
@@ -12167,7 +12167,7 @@
                                 <a:blip r:embed="rId23" cstate="print">
                                   <a:extLst>
                                     <a:ext uri="{28A0092B-C50C-407E-A947-70E740481C1C}">
-                                      <a14:useLocalDpi xmlns:a14="http://schemas.microsoft.com/office/drawing/2010/main" xmlns:wps="http://schemas.microsoft.com/office/word/2010/wordprocessingShape" xmlns:wpi="http://schemas.microsoft.com/office/word/2010/wordprocessingInk" xmlns:wpg="http://schemas.microsoft.com/office/word/2010/wordprocessingGroup" xmlns:w14="http://schemas.microsoft.com/office/word/2010/wordml" xmlns:w="http://schemas.openxmlformats.org/wordprocessingml/2006/main" xmlns:w10="urn:schemas-microsoft-com:office:word" xmlns:wp14="http://schemas.microsoft.com/office/word/2010/wordprocessingDrawing" xmlns:v="urn:schemas-microsoft-com:vml" xmlns:o="urn:schemas-microsoft-com:office:office" xmlns:mc="http://schemas.openxmlformats.org/markup-compatibility/2006" xmlns:wpc="http://schemas.microsoft.com/office/word/2010/wordprocessingCanvas" xmlns="" val="0"/>
+                                      <a14:useLocalDpi xmlns="" xmlns:wpc="http://schemas.microsoft.com/office/word/2010/wordprocessingCanvas" xmlns:mc="http://schemas.openxmlformats.org/markup-compatibility/2006" xmlns:o="urn:schemas-microsoft-com:office:office" xmlns:v="urn:schemas-microsoft-com:vml" xmlns:wp14="http://schemas.microsoft.com/office/word/2010/wordprocessingDrawing" xmlns:w10="urn:schemas-microsoft-com:office:word" xmlns:w="http://schemas.openxmlformats.org/wordprocessingml/2006/main" xmlns:w14="http://schemas.microsoft.com/office/word/2010/wordml" xmlns:wpg="http://schemas.microsoft.com/office/word/2010/wordprocessingGroup" xmlns:wpi="http://schemas.microsoft.com/office/word/2010/wordprocessingInk" xmlns:wps="http://schemas.microsoft.com/office/word/2010/wordprocessingShape" xmlns:a14="http://schemas.microsoft.com/office/drawing/2010/main" val="0"/>
                                     </a:ext>
                                   </a:extLst>
                                 </a:blip>
@@ -12333,7 +12333,7 @@
                                 <a:blip r:embed="rId24" cstate="print">
                                   <a:extLst>
                                     <a:ext uri="{28A0092B-C50C-407E-A947-70E740481C1C}">
-                                      <a14:useLocalDpi xmlns:a14="http://schemas.microsoft.com/office/drawing/2010/main" xmlns:wps="http://schemas.microsoft.com/office/word/2010/wordprocessingShape" xmlns:wpi="http://schemas.microsoft.com/office/word/2010/wordprocessingInk" xmlns:wpg="http://schemas.microsoft.com/office/word/2010/wordprocessingGroup" xmlns:w14="http://schemas.microsoft.com/office/word/2010/wordml" xmlns:w="http://schemas.openxmlformats.org/wordprocessingml/2006/main" xmlns:w10="urn:schemas-microsoft-com:office:word" xmlns:wp14="http://schemas.microsoft.com/office/word/2010/wordprocessingDrawing" xmlns:v="urn:schemas-microsoft-com:vml" xmlns:o="urn:schemas-microsoft-com:office:office" xmlns:mc="http://schemas.openxmlformats.org/markup-compatibility/2006" xmlns:wpc="http://schemas.microsoft.com/office/word/2010/wordprocessingCanvas" xmlns="" val="0"/>
+                                      <a14:useLocalDpi xmlns="" xmlns:wpc="http://schemas.microsoft.com/office/word/2010/wordprocessingCanvas" xmlns:mc="http://schemas.openxmlformats.org/markup-compatibility/2006" xmlns:o="urn:schemas-microsoft-com:office:office" xmlns:v="urn:schemas-microsoft-com:vml" xmlns:wp14="http://schemas.microsoft.com/office/word/2010/wordprocessingDrawing" xmlns:w10="urn:schemas-microsoft-com:office:word" xmlns:w="http://schemas.openxmlformats.org/wordprocessingml/2006/main" xmlns:w14="http://schemas.microsoft.com/office/word/2010/wordml" xmlns:wpg="http://schemas.microsoft.com/office/word/2010/wordprocessingGroup" xmlns:wpi="http://schemas.microsoft.com/office/word/2010/wordprocessingInk" xmlns:wps="http://schemas.microsoft.com/office/word/2010/wordprocessingShape" xmlns:a14="http://schemas.microsoft.com/office/drawing/2010/main" val="0"/>
                                     </a:ext>
                                   </a:extLst>
                                 </a:blip>
@@ -12505,7 +12505,7 @@
                                 <a:blip r:embed="rId25" cstate="print">
                                   <a:extLst>
                                     <a:ext uri="{28A0092B-C50C-407E-A947-70E740481C1C}">
-                                      <a14:useLocalDpi xmlns:a14="http://schemas.microsoft.com/office/drawing/2010/main" xmlns:wps="http://schemas.microsoft.com/office/word/2010/wordprocessingShape" xmlns:wpi="http://schemas.microsoft.com/office/word/2010/wordprocessingInk" xmlns:wpg="http://schemas.microsoft.com/office/word/2010/wordprocessingGroup" xmlns:w14="http://schemas.microsoft.com/office/word/2010/wordml" xmlns:w="http://schemas.openxmlformats.org/wordprocessingml/2006/main" xmlns:w10="urn:schemas-microsoft-com:office:word" xmlns:wp14="http://schemas.microsoft.com/office/word/2010/wordprocessingDrawing" xmlns:v="urn:schemas-microsoft-com:vml" xmlns:o="urn:schemas-microsoft-com:office:office" xmlns:mc="http://schemas.openxmlformats.org/markup-compatibility/2006" xmlns:wpc="http://schemas.microsoft.com/office/word/2010/wordprocessingCanvas" xmlns="" val="0"/>
+                                      <a14:useLocalDpi xmlns="" xmlns:wpc="http://schemas.microsoft.com/office/word/2010/wordprocessingCanvas" xmlns:mc="http://schemas.openxmlformats.org/markup-compatibility/2006" xmlns:o="urn:schemas-microsoft-com:office:office" xmlns:v="urn:schemas-microsoft-com:vml" xmlns:wp14="http://schemas.microsoft.com/office/word/2010/wordprocessingDrawing" xmlns:w10="urn:schemas-microsoft-com:office:word" xmlns:w="http://schemas.openxmlformats.org/wordprocessingml/2006/main" xmlns:w14="http://schemas.microsoft.com/office/word/2010/wordml" xmlns:wpg="http://schemas.microsoft.com/office/word/2010/wordprocessingGroup" xmlns:wpi="http://schemas.microsoft.com/office/word/2010/wordprocessingInk" xmlns:wps="http://schemas.microsoft.com/office/word/2010/wordprocessingShape" xmlns:a14="http://schemas.microsoft.com/office/drawing/2010/main" val="0"/>
                                     </a:ext>
                                   </a:extLst>
                                 </a:blip>
@@ -12668,7 +12668,7 @@
                                 <a:blip r:embed="rId26" cstate="print">
                                   <a:extLst>
                                     <a:ext uri="{28A0092B-C50C-407E-A947-70E740481C1C}">
-                                      <a14:useLocalDpi xmlns:a14="http://schemas.microsoft.com/office/drawing/2010/main" xmlns:wps="http://schemas.microsoft.com/office/word/2010/wordprocessingShape" xmlns:wpi="http://schemas.microsoft.com/office/word/2010/wordprocessingInk" xmlns:wpg="http://schemas.microsoft.com/office/word/2010/wordprocessingGroup" xmlns:w14="http://schemas.microsoft.com/office/word/2010/wordml" xmlns:w="http://schemas.openxmlformats.org/wordprocessingml/2006/main" xmlns:w10="urn:schemas-microsoft-com:office:word" xmlns:wp14="http://schemas.microsoft.com/office/word/2010/wordprocessingDrawing" xmlns:v="urn:schemas-microsoft-com:vml" xmlns:o="urn:schemas-microsoft-com:office:office" xmlns:mc="http://schemas.openxmlformats.org/markup-compatibility/2006" xmlns:wpc="http://schemas.microsoft.com/office/word/2010/wordprocessingCanvas" xmlns="" val="0"/>
+                                      <a14:useLocalDpi xmlns="" xmlns:wpc="http://schemas.microsoft.com/office/word/2010/wordprocessingCanvas" xmlns:mc="http://schemas.openxmlformats.org/markup-compatibility/2006" xmlns:o="urn:schemas-microsoft-com:office:office" xmlns:v="urn:schemas-microsoft-com:vml" xmlns:wp14="http://schemas.microsoft.com/office/word/2010/wordprocessingDrawing" xmlns:w10="urn:schemas-microsoft-com:office:word" xmlns:w="http://schemas.openxmlformats.org/wordprocessingml/2006/main" xmlns:w14="http://schemas.microsoft.com/office/word/2010/wordml" xmlns:wpg="http://schemas.microsoft.com/office/word/2010/wordprocessingGroup" xmlns:wpi="http://schemas.microsoft.com/office/word/2010/wordprocessingInk" xmlns:wps="http://schemas.microsoft.com/office/word/2010/wordprocessingShape" xmlns:a14="http://schemas.microsoft.com/office/drawing/2010/main" val="0"/>
                                     </a:ext>
                                   </a:extLst>
                                 </a:blip>
@@ -12840,7 +12840,7 @@
                                 <a:blip r:embed="rId27" cstate="print">
                                   <a:extLst>
                                     <a:ext uri="{28A0092B-C50C-407E-A947-70E740481C1C}">
-                                      <a14:useLocalDpi xmlns:a14="http://schemas.microsoft.com/office/drawing/2010/main" xmlns:wps="http://schemas.microsoft.com/office/word/2010/wordprocessingShape" xmlns:wpi="http://schemas.microsoft.com/office/word/2010/wordprocessingInk" xmlns:wpg="http://schemas.microsoft.com/office/word/2010/wordprocessingGroup" xmlns:w14="http://schemas.microsoft.com/office/word/2010/wordml" xmlns:w="http://schemas.openxmlformats.org/wordprocessingml/2006/main" xmlns:w10="urn:schemas-microsoft-com:office:word" xmlns:wp14="http://schemas.microsoft.com/office/word/2010/wordprocessingDrawing" xmlns:v="urn:schemas-microsoft-com:vml" xmlns:o="urn:schemas-microsoft-com:office:office" xmlns:mc="http://schemas.openxmlformats.org/markup-compatibility/2006" xmlns:wpc="http://schemas.microsoft.com/office/word/2010/wordprocessingCanvas" xmlns="" val="0"/>
+                                      <a14:useLocalDpi xmlns="" xmlns:wpc="http://schemas.microsoft.com/office/word/2010/wordprocessingCanvas" xmlns:mc="http://schemas.openxmlformats.org/markup-compatibility/2006" xmlns:o="urn:schemas-microsoft-com:office:office" xmlns:v="urn:schemas-microsoft-com:vml" xmlns:wp14="http://schemas.microsoft.com/office/word/2010/wordprocessingDrawing" xmlns:w10="urn:schemas-microsoft-com:office:word" xmlns:w="http://schemas.openxmlformats.org/wordprocessingml/2006/main" xmlns:w14="http://schemas.microsoft.com/office/word/2010/wordml" xmlns:wpg="http://schemas.microsoft.com/office/word/2010/wordprocessingGroup" xmlns:wpi="http://schemas.microsoft.com/office/word/2010/wordprocessingInk" xmlns:wps="http://schemas.microsoft.com/office/word/2010/wordprocessingShape" xmlns:a14="http://schemas.microsoft.com/office/drawing/2010/main" val="0"/>
                                     </a:ext>
                                   </a:extLst>
                                 </a:blip>
@@ -14216,7 +14216,7 @@
                                 </a:ln>
                                 <a:extLst>
                                   <a:ext uri="{53640926-AAD7-44D8-BBD7-CCE9431645EC}">
-                                    <a14:shadowObscured xmlns:a14="http://schemas.microsoft.com/office/drawing/2010/main" xmlns:wps="http://schemas.microsoft.com/office/word/2010/wordprocessingShape" xmlns:wpi="http://schemas.microsoft.com/office/word/2010/wordprocessingInk" xmlns:wpg="http://schemas.microsoft.com/office/word/2010/wordprocessingGroup" xmlns:w14="http://schemas.microsoft.com/office/word/2010/wordml" xmlns:w="http://schemas.openxmlformats.org/wordprocessingml/2006/main" xmlns:w10="urn:schemas-microsoft-com:office:word" xmlns:wp14="http://schemas.microsoft.com/office/word/2010/wordprocessingDrawing" xmlns:v="urn:schemas-microsoft-com:vml" xmlns:o="urn:schemas-microsoft-com:office:office" xmlns:mc="http://schemas.openxmlformats.org/markup-compatibility/2006" xmlns:wpc="http://schemas.microsoft.com/office/word/2010/wordprocessingCanvas" xmlns=""/>
+                                    <a14:shadowObscured xmlns="" xmlns:wpc="http://schemas.microsoft.com/office/word/2010/wordprocessingCanvas" xmlns:mc="http://schemas.openxmlformats.org/markup-compatibility/2006" xmlns:o="urn:schemas-microsoft-com:office:office" xmlns:v="urn:schemas-microsoft-com:vml" xmlns:wp14="http://schemas.microsoft.com/office/word/2010/wordprocessingDrawing" xmlns:w10="urn:schemas-microsoft-com:office:word" xmlns:w="http://schemas.openxmlformats.org/wordprocessingml/2006/main" xmlns:w14="http://schemas.microsoft.com/office/word/2010/wordml" xmlns:wpg="http://schemas.microsoft.com/office/word/2010/wordprocessingGroup" xmlns:wpi="http://schemas.microsoft.com/office/word/2010/wordprocessingInk" xmlns:wps="http://schemas.microsoft.com/office/word/2010/wordprocessingShape" xmlns:a14="http://schemas.microsoft.com/office/drawing/2010/main"/>
                                   </a:ext>
                                 </a:extLst>
                               </pic:spPr>
@@ -14320,7 +14320,7 @@
                                 </a:ln>
                                 <a:extLst>
                                   <a:ext uri="{53640926-AAD7-44D8-BBD7-CCE9431645EC}">
-                                    <a14:shadowObscured xmlns:a14="http://schemas.microsoft.com/office/drawing/2010/main" xmlns:wps="http://schemas.microsoft.com/office/word/2010/wordprocessingShape" xmlns:wpi="http://schemas.microsoft.com/office/word/2010/wordprocessingInk" xmlns:wpg="http://schemas.microsoft.com/office/word/2010/wordprocessingGroup" xmlns:w14="http://schemas.microsoft.com/office/word/2010/wordml" xmlns:w="http://schemas.openxmlformats.org/wordprocessingml/2006/main" xmlns:w10="urn:schemas-microsoft-com:office:word" xmlns:wp14="http://schemas.microsoft.com/office/word/2010/wordprocessingDrawing" xmlns:v="urn:schemas-microsoft-com:vml" xmlns:o="urn:schemas-microsoft-com:office:office" xmlns:mc="http://schemas.openxmlformats.org/markup-compatibility/2006" xmlns:wpc="http://schemas.microsoft.com/office/word/2010/wordprocessingCanvas" xmlns=""/>
+                                    <a14:shadowObscured xmlns="" xmlns:wpc="http://schemas.microsoft.com/office/word/2010/wordprocessingCanvas" xmlns:mc="http://schemas.openxmlformats.org/markup-compatibility/2006" xmlns:o="urn:schemas-microsoft-com:office:office" xmlns:v="urn:schemas-microsoft-com:vml" xmlns:wp14="http://schemas.microsoft.com/office/word/2010/wordprocessingDrawing" xmlns:w10="urn:schemas-microsoft-com:office:word" xmlns:w="http://schemas.openxmlformats.org/wordprocessingml/2006/main" xmlns:w14="http://schemas.microsoft.com/office/word/2010/wordml" xmlns:wpg="http://schemas.microsoft.com/office/word/2010/wordprocessingGroup" xmlns:wpi="http://schemas.microsoft.com/office/word/2010/wordprocessingInk" xmlns:wps="http://schemas.microsoft.com/office/word/2010/wordprocessingShape" xmlns:a14="http://schemas.microsoft.com/office/drawing/2010/main"/>
                                   </a:ext>
                                 </a:extLst>
                               </pic:spPr>
@@ -16176,7 +16176,7 @@
                     <a:blip r:embed="rId36" cstate="print">
                       <a:extLst>
                         <a:ext uri="{28A0092B-C50C-407E-A947-70E740481C1C}">
-                          <a14:useLocalDpi xmlns:a14="http://schemas.microsoft.com/office/drawing/2010/main" xmlns:wps="http://schemas.microsoft.com/office/word/2010/wordprocessingShape" xmlns:wpi="http://schemas.microsoft.com/office/word/2010/wordprocessingInk" xmlns:wpg="http://schemas.microsoft.com/office/word/2010/wordprocessingGroup" xmlns:w14="http://schemas.microsoft.com/office/word/2010/wordml" xmlns:w="http://schemas.openxmlformats.org/wordprocessingml/2006/main" xmlns:w10="urn:schemas-microsoft-com:office:word" xmlns:wp14="http://schemas.microsoft.com/office/word/2010/wordprocessingDrawing" xmlns:v="urn:schemas-microsoft-com:vml" xmlns:o="urn:schemas-microsoft-com:office:office" xmlns:mc="http://schemas.openxmlformats.org/markup-compatibility/2006" xmlns:wpc="http://schemas.microsoft.com/office/word/2010/wordprocessingCanvas" xmlns="" val="0"/>
+                          <a14:useLocalDpi xmlns="" xmlns:wpc="http://schemas.microsoft.com/office/word/2010/wordprocessingCanvas" xmlns:mc="http://schemas.openxmlformats.org/markup-compatibility/2006" xmlns:o="urn:schemas-microsoft-com:office:office" xmlns:v="urn:schemas-microsoft-com:vml" xmlns:wp14="http://schemas.microsoft.com/office/word/2010/wordprocessingDrawing" xmlns:w10="urn:schemas-microsoft-com:office:word" xmlns:w="http://schemas.openxmlformats.org/wordprocessingml/2006/main" xmlns:w14="http://schemas.microsoft.com/office/word/2010/wordml" xmlns:wpg="http://schemas.microsoft.com/office/word/2010/wordprocessingGroup" xmlns:wpi="http://schemas.microsoft.com/office/word/2010/wordprocessingInk" xmlns:wps="http://schemas.microsoft.com/office/word/2010/wordprocessingShape" xmlns:a14="http://schemas.microsoft.com/office/drawing/2010/main" val="0"/>
                         </a:ext>
                       </a:extLst>
                     </a:blip>
@@ -16401,7 +16401,7 @@
                     <a:blip r:embed="rId37" cstate="print">
                       <a:extLst>
                         <a:ext uri="{28A0092B-C50C-407E-A947-70E740481C1C}">
-                          <a14:useLocalDpi xmlns:a14="http://schemas.microsoft.com/office/drawing/2010/main" xmlns:wps="http://schemas.microsoft.com/office/word/2010/wordprocessingShape" xmlns:wpi="http://schemas.microsoft.com/office/word/2010/wordprocessingInk" xmlns:wpg="http://schemas.microsoft.com/office/word/2010/wordprocessingGroup" xmlns:w14="http://schemas.microsoft.com/office/word/2010/wordml" xmlns:w="http://schemas.openxmlformats.org/wordprocessingml/2006/main" xmlns:w10="urn:schemas-microsoft-com:office:word" xmlns:wp14="http://schemas.microsoft.com/office/word/2010/wordprocessingDrawing" xmlns:v="urn:schemas-microsoft-com:vml" xmlns:o="urn:schemas-microsoft-com:office:office" xmlns:mc="http://schemas.openxmlformats.org/markup-compatibility/2006" xmlns:wpc="http://schemas.microsoft.com/office/word/2010/wordprocessingCanvas" xmlns="" val="0"/>
+                          <a14:useLocalDpi xmlns="" xmlns:wpc="http://schemas.microsoft.com/office/word/2010/wordprocessingCanvas" xmlns:mc="http://schemas.openxmlformats.org/markup-compatibility/2006" xmlns:o="urn:schemas-microsoft-com:office:office" xmlns:v="urn:schemas-microsoft-com:vml" xmlns:wp14="http://schemas.microsoft.com/office/word/2010/wordprocessingDrawing" xmlns:w10="urn:schemas-microsoft-com:office:word" xmlns:w="http://schemas.openxmlformats.org/wordprocessingml/2006/main" xmlns:w14="http://schemas.microsoft.com/office/word/2010/wordml" xmlns:wpg="http://schemas.microsoft.com/office/word/2010/wordprocessingGroup" xmlns:wpi="http://schemas.microsoft.com/office/word/2010/wordprocessingInk" xmlns:wps="http://schemas.microsoft.com/office/word/2010/wordprocessingShape" xmlns:a14="http://schemas.microsoft.com/office/drawing/2010/main" val="0"/>
                         </a:ext>
                       </a:extLst>
                     </a:blip>
@@ -16593,7 +16593,7 @@
                     <a:blip r:embed="rId38" cstate="print">
                       <a:extLst>
                         <a:ext uri="{28A0092B-C50C-407E-A947-70E740481C1C}">
-                          <a14:useLocalDpi xmlns:a14="http://schemas.microsoft.com/office/drawing/2010/main" xmlns:wps="http://schemas.microsoft.com/office/word/2010/wordprocessingShape" xmlns:wpi="http://schemas.microsoft.com/office/word/2010/wordprocessingInk" xmlns:wpg="http://schemas.microsoft.com/office/word/2010/wordprocessingGroup" xmlns:w14="http://schemas.microsoft.com/office/word/2010/wordml" xmlns:w="http://schemas.openxmlformats.org/wordprocessingml/2006/main" xmlns:w10="urn:schemas-microsoft-com:office:word" xmlns:wp14="http://schemas.microsoft.com/office/word/2010/wordprocessingDrawing" xmlns:v="urn:schemas-microsoft-com:vml" xmlns:o="urn:schemas-microsoft-com:office:office" xmlns:mc="http://schemas.openxmlformats.org/markup-compatibility/2006" xmlns:wpc="http://schemas.microsoft.com/office/word/2010/wordprocessingCanvas" xmlns="" val="0"/>
+                          <a14:useLocalDpi xmlns="" xmlns:wpc="http://schemas.microsoft.com/office/word/2010/wordprocessingCanvas" xmlns:mc="http://schemas.openxmlformats.org/markup-compatibility/2006" xmlns:o="urn:schemas-microsoft-com:office:office" xmlns:v="urn:schemas-microsoft-com:vml" xmlns:wp14="http://schemas.microsoft.com/office/word/2010/wordprocessingDrawing" xmlns:w10="urn:schemas-microsoft-com:office:word" xmlns:w="http://schemas.openxmlformats.org/wordprocessingml/2006/main" xmlns:w14="http://schemas.microsoft.com/office/word/2010/wordml" xmlns:wpg="http://schemas.microsoft.com/office/word/2010/wordprocessingGroup" xmlns:wpi="http://schemas.microsoft.com/office/word/2010/wordprocessingInk" xmlns:wps="http://schemas.microsoft.com/office/word/2010/wordprocessingShape" xmlns:a14="http://schemas.microsoft.com/office/drawing/2010/main" val="0"/>
                         </a:ext>
                       </a:extLst>
                     </a:blip>
@@ -16710,7 +16710,7 @@
                     <a:blip r:embed="rId39" cstate="print">
                       <a:extLst>
                         <a:ext uri="{28A0092B-C50C-407E-A947-70E740481C1C}">
-                          <a14:useLocalDpi xmlns:a14="http://schemas.microsoft.com/office/drawing/2010/main" xmlns:wps="http://schemas.microsoft.com/office/word/2010/wordprocessingShape" xmlns:wpi="http://schemas.microsoft.com/office/word/2010/wordprocessingInk" xmlns:wpg="http://schemas.microsoft.com/office/word/2010/wordprocessingGroup" xmlns:w14="http://schemas.microsoft.com/office/word/2010/wordml" xmlns:w="http://schemas.openxmlformats.org/wordprocessingml/2006/main" xmlns:w10="urn:schemas-microsoft-com:office:word" xmlns:wp14="http://schemas.microsoft.com/office/word/2010/wordprocessingDrawing" xmlns:v="urn:schemas-microsoft-com:vml" xmlns:o="urn:schemas-microsoft-com:office:office" xmlns:mc="http://schemas.openxmlformats.org/markup-compatibility/2006" xmlns:wpc="http://schemas.microsoft.com/office/word/2010/wordprocessingCanvas" xmlns="" val="0"/>
+                          <a14:useLocalDpi xmlns="" xmlns:wpc="http://schemas.microsoft.com/office/word/2010/wordprocessingCanvas" xmlns:mc="http://schemas.openxmlformats.org/markup-compatibility/2006" xmlns:o="urn:schemas-microsoft-com:office:office" xmlns:v="urn:schemas-microsoft-com:vml" xmlns:wp14="http://schemas.microsoft.com/office/word/2010/wordprocessingDrawing" xmlns:w10="urn:schemas-microsoft-com:office:word" xmlns:w="http://schemas.openxmlformats.org/wordprocessingml/2006/main" xmlns:w14="http://schemas.microsoft.com/office/word/2010/wordml" xmlns:wpg="http://schemas.microsoft.com/office/word/2010/wordprocessingGroup" xmlns:wpi="http://schemas.microsoft.com/office/word/2010/wordprocessingInk" xmlns:wps="http://schemas.microsoft.com/office/word/2010/wordprocessingShape" xmlns:a14="http://schemas.microsoft.com/office/drawing/2010/main" val="0"/>
                         </a:ext>
                       </a:extLst>
                     </a:blip>
@@ -16872,7 +16872,7 @@
                     <a:blip r:embed="rId40" cstate="print">
                       <a:extLst>
                         <a:ext uri="{28A0092B-C50C-407E-A947-70E740481C1C}">
-                          <a14:useLocalDpi xmlns:a14="http://schemas.microsoft.com/office/drawing/2010/main" xmlns:wps="http://schemas.microsoft.com/office/word/2010/wordprocessingShape" xmlns:wpi="http://schemas.microsoft.com/office/word/2010/wordprocessingInk" xmlns:wpg="http://schemas.microsoft.com/office/word/2010/wordprocessingGroup" xmlns:w14="http://schemas.microsoft.com/office/word/2010/wordml" xmlns:w="http://schemas.openxmlformats.org/wordprocessingml/2006/main" xmlns:w10="urn:schemas-microsoft-com:office:word" xmlns:wp14="http://schemas.microsoft.com/office/word/2010/wordprocessingDrawing" xmlns:v="urn:schemas-microsoft-com:vml" xmlns:o="urn:schemas-microsoft-com:office:office" xmlns:mc="http://schemas.openxmlformats.org/markup-compatibility/2006" xmlns:wpc="http://schemas.microsoft.com/office/word/2010/wordprocessingCanvas" xmlns="" val="0"/>
+                          <a14:useLocalDpi xmlns="" xmlns:wpc="http://schemas.microsoft.com/office/word/2010/wordprocessingCanvas" xmlns:mc="http://schemas.openxmlformats.org/markup-compatibility/2006" xmlns:o="urn:schemas-microsoft-com:office:office" xmlns:v="urn:schemas-microsoft-com:vml" xmlns:wp14="http://schemas.microsoft.com/office/word/2010/wordprocessingDrawing" xmlns:w10="urn:schemas-microsoft-com:office:word" xmlns:w="http://schemas.openxmlformats.org/wordprocessingml/2006/main" xmlns:w14="http://schemas.microsoft.com/office/word/2010/wordml" xmlns:wpg="http://schemas.microsoft.com/office/word/2010/wordprocessingGroup" xmlns:wpi="http://schemas.microsoft.com/office/word/2010/wordprocessingInk" xmlns:wps="http://schemas.microsoft.com/office/word/2010/wordprocessingShape" xmlns:a14="http://schemas.microsoft.com/office/drawing/2010/main" val="0"/>
                         </a:ext>
                       </a:extLst>
                     </a:blip>
@@ -17059,7 +17059,7 @@
                     <a:blip r:embed="rId41" cstate="print">
                       <a:extLst>
                         <a:ext uri="{28A0092B-C50C-407E-A947-70E740481C1C}">
-                          <a14:useLocalDpi xmlns:a14="http://schemas.microsoft.com/office/drawing/2010/main" xmlns:wps="http://schemas.microsoft.com/office/word/2010/wordprocessingShape" xmlns:wpi="http://schemas.microsoft.com/office/word/2010/wordprocessingInk" xmlns:wpg="http://schemas.microsoft.com/office/word/2010/wordprocessingGroup" xmlns:w14="http://schemas.microsoft.com/office/word/2010/wordml" xmlns:w="http://schemas.openxmlformats.org/wordprocessingml/2006/main" xmlns:w10="urn:schemas-microsoft-com:office:word" xmlns:wp14="http://schemas.microsoft.com/office/word/2010/wordprocessingDrawing" xmlns:v="urn:schemas-microsoft-com:vml" xmlns:o="urn:schemas-microsoft-com:office:office" xmlns:mc="http://schemas.openxmlformats.org/markup-compatibility/2006" xmlns:wpc="http://schemas.microsoft.com/office/word/2010/wordprocessingCanvas" xmlns="" val="0"/>
+                          <a14:useLocalDpi xmlns="" xmlns:wpc="http://schemas.microsoft.com/office/word/2010/wordprocessingCanvas" xmlns:mc="http://schemas.openxmlformats.org/markup-compatibility/2006" xmlns:o="urn:schemas-microsoft-com:office:office" xmlns:v="urn:schemas-microsoft-com:vml" xmlns:wp14="http://schemas.microsoft.com/office/word/2010/wordprocessingDrawing" xmlns:w10="urn:schemas-microsoft-com:office:word" xmlns:w="http://schemas.openxmlformats.org/wordprocessingml/2006/main" xmlns:w14="http://schemas.microsoft.com/office/word/2010/wordml" xmlns:wpg="http://schemas.microsoft.com/office/word/2010/wordprocessingGroup" xmlns:wpi="http://schemas.microsoft.com/office/word/2010/wordprocessingInk" xmlns:wps="http://schemas.microsoft.com/office/word/2010/wordprocessingShape" xmlns:a14="http://schemas.microsoft.com/office/drawing/2010/main" val="0"/>
                         </a:ext>
                       </a:extLst>
                     </a:blip>
@@ -17212,7 +17212,7 @@
                     <a:blip r:embed="rId42" cstate="print">
                       <a:extLst>
                         <a:ext uri="{28A0092B-C50C-407E-A947-70E740481C1C}">
-                          <a14:useLocalDpi xmlns:a14="http://schemas.microsoft.com/office/drawing/2010/main" xmlns:wps="http://schemas.microsoft.com/office/word/2010/wordprocessingShape" xmlns:wpi="http://schemas.microsoft.com/office/word/2010/wordprocessingInk" xmlns:wpg="http://schemas.microsoft.com/office/word/2010/wordprocessingGroup" xmlns:w14="http://schemas.microsoft.com/office/word/2010/wordml" xmlns:w="http://schemas.openxmlformats.org/wordprocessingml/2006/main" xmlns:w10="urn:schemas-microsoft-com:office:word" xmlns:wp14="http://schemas.microsoft.com/office/word/2010/wordprocessingDrawing" xmlns:v="urn:schemas-microsoft-com:vml" xmlns:o="urn:schemas-microsoft-com:office:office" xmlns:mc="http://schemas.openxmlformats.org/markup-compatibility/2006" xmlns:wpc="http://schemas.microsoft.com/office/word/2010/wordprocessingCanvas" xmlns="" val="0"/>
+                          <a14:useLocalDpi xmlns="" xmlns:wpc="http://schemas.microsoft.com/office/word/2010/wordprocessingCanvas" xmlns:mc="http://schemas.openxmlformats.org/markup-compatibility/2006" xmlns:o="urn:schemas-microsoft-com:office:office" xmlns:v="urn:schemas-microsoft-com:vml" xmlns:wp14="http://schemas.microsoft.com/office/word/2010/wordprocessingDrawing" xmlns:w10="urn:schemas-microsoft-com:office:word" xmlns:w="http://schemas.openxmlformats.org/wordprocessingml/2006/main" xmlns:w14="http://schemas.microsoft.com/office/word/2010/wordml" xmlns:wpg="http://schemas.microsoft.com/office/word/2010/wordprocessingGroup" xmlns:wpi="http://schemas.microsoft.com/office/word/2010/wordprocessingInk" xmlns:wps="http://schemas.microsoft.com/office/word/2010/wordprocessingShape" xmlns:a14="http://schemas.microsoft.com/office/drawing/2010/main" val="0"/>
                         </a:ext>
                       </a:extLst>
                     </a:blip>
@@ -17389,7 +17389,7 @@
                     <a:blip r:embed="rId43" cstate="print">
                       <a:extLst>
                         <a:ext uri="{28A0092B-C50C-407E-A947-70E740481C1C}">
-                          <a14:useLocalDpi xmlns:a14="http://schemas.microsoft.com/office/drawing/2010/main" xmlns:wps="http://schemas.microsoft.com/office/word/2010/wordprocessingShape" xmlns:wpi="http://schemas.microsoft.com/office/word/2010/wordprocessingInk" xmlns:wpg="http://schemas.microsoft.com/office/word/2010/wordprocessingGroup" xmlns:w14="http://schemas.microsoft.com/office/word/2010/wordml" xmlns:w="http://schemas.openxmlformats.org/wordprocessingml/2006/main" xmlns:w10="urn:schemas-microsoft-com:office:word" xmlns:wp14="http://schemas.microsoft.com/office/word/2010/wordprocessingDrawing" xmlns:v="urn:schemas-microsoft-com:vml" xmlns:o="urn:schemas-microsoft-com:office:office" xmlns:mc="http://schemas.openxmlformats.org/markup-compatibility/2006" xmlns:wpc="http://schemas.microsoft.com/office/word/2010/wordprocessingCanvas" xmlns="" val="0"/>
+                          <a14:useLocalDpi xmlns="" xmlns:wpc="http://schemas.microsoft.com/office/word/2010/wordprocessingCanvas" xmlns:mc="http://schemas.openxmlformats.org/markup-compatibility/2006" xmlns:o="urn:schemas-microsoft-com:office:office" xmlns:v="urn:schemas-microsoft-com:vml" xmlns:wp14="http://schemas.microsoft.com/office/word/2010/wordprocessingDrawing" xmlns:w10="urn:schemas-microsoft-com:office:word" xmlns:w="http://schemas.openxmlformats.org/wordprocessingml/2006/main" xmlns:w14="http://schemas.microsoft.com/office/word/2010/wordml" xmlns:wpg="http://schemas.microsoft.com/office/word/2010/wordprocessingGroup" xmlns:wpi="http://schemas.microsoft.com/office/word/2010/wordprocessingInk" xmlns:wps="http://schemas.microsoft.com/office/word/2010/wordprocessingShape" xmlns:a14="http://schemas.microsoft.com/office/drawing/2010/main" val="0"/>
                         </a:ext>
                       </a:extLst>
                     </a:blip>
@@ -17548,7 +17548,7 @@
                     <a:blip r:embed="rId44" cstate="print">
                       <a:extLst>
                         <a:ext uri="{28A0092B-C50C-407E-A947-70E740481C1C}">
-                          <a14:useLocalDpi xmlns:a14="http://schemas.microsoft.com/office/drawing/2010/main" xmlns:wps="http://schemas.microsoft.com/office/word/2010/wordprocessingShape" xmlns:wpi="http://schemas.microsoft.com/office/word/2010/wordprocessingInk" xmlns:wpg="http://schemas.microsoft.com/office/word/2010/wordprocessingGroup" xmlns:w14="http://schemas.microsoft.com/office/word/2010/wordml" xmlns:w="http://schemas.openxmlformats.org/wordprocessingml/2006/main" xmlns:w10="urn:schemas-microsoft-com:office:word" xmlns:wp14="http://schemas.microsoft.com/office/word/2010/wordprocessingDrawing" xmlns:v="urn:schemas-microsoft-com:vml" xmlns:o="urn:schemas-microsoft-com:office:office" xmlns:mc="http://schemas.openxmlformats.org/markup-compatibility/2006" xmlns:wpc="http://schemas.microsoft.com/office/word/2010/wordprocessingCanvas" xmlns="" val="0"/>
+                          <a14:useLocalDpi xmlns="" xmlns:wpc="http://schemas.microsoft.com/office/word/2010/wordprocessingCanvas" xmlns:mc="http://schemas.openxmlformats.org/markup-compatibility/2006" xmlns:o="urn:schemas-microsoft-com:office:office" xmlns:v="urn:schemas-microsoft-com:vml" xmlns:wp14="http://schemas.microsoft.com/office/word/2010/wordprocessingDrawing" xmlns:w10="urn:schemas-microsoft-com:office:word" xmlns:w="http://schemas.openxmlformats.org/wordprocessingml/2006/main" xmlns:w14="http://schemas.microsoft.com/office/word/2010/wordml" xmlns:wpg="http://schemas.microsoft.com/office/word/2010/wordprocessingGroup" xmlns:wpi="http://schemas.microsoft.com/office/word/2010/wordprocessingInk" xmlns:wps="http://schemas.microsoft.com/office/word/2010/wordprocessingShape" xmlns:a14="http://schemas.microsoft.com/office/drawing/2010/main" val="0"/>
                         </a:ext>
                       </a:extLst>
                     </a:blip>
@@ -17727,7 +17727,7 @@
                     <a:blip r:embed="rId45" cstate="print">
                       <a:extLst>
                         <a:ext uri="{28A0092B-C50C-407E-A947-70E740481C1C}">
-                          <a14:useLocalDpi xmlns:a14="http://schemas.microsoft.com/office/drawing/2010/main" xmlns:wps="http://schemas.microsoft.com/office/word/2010/wordprocessingShape" xmlns:wpi="http://schemas.microsoft.com/office/word/2010/wordprocessingInk" xmlns:wpg="http://schemas.microsoft.com/office/word/2010/wordprocessingGroup" xmlns:w14="http://schemas.microsoft.com/office/word/2010/wordml" xmlns:w="http://schemas.openxmlformats.org/wordprocessingml/2006/main" xmlns:w10="urn:schemas-microsoft-com:office:word" xmlns:wp14="http://schemas.microsoft.com/office/word/2010/wordprocessingDrawing" xmlns:v="urn:schemas-microsoft-com:vml" xmlns:o="urn:schemas-microsoft-com:office:office" xmlns:mc="http://schemas.openxmlformats.org/markup-compatibility/2006" xmlns:wpc="http://schemas.microsoft.com/office/word/2010/wordprocessingCanvas" xmlns="" val="0"/>
+                          <a14:useLocalDpi xmlns="" xmlns:wpc="http://schemas.microsoft.com/office/word/2010/wordprocessingCanvas" xmlns:mc="http://schemas.openxmlformats.org/markup-compatibility/2006" xmlns:o="urn:schemas-microsoft-com:office:office" xmlns:v="urn:schemas-microsoft-com:vml" xmlns:wp14="http://schemas.microsoft.com/office/word/2010/wordprocessingDrawing" xmlns:w10="urn:schemas-microsoft-com:office:word" xmlns:w="http://schemas.openxmlformats.org/wordprocessingml/2006/main" xmlns:w14="http://schemas.microsoft.com/office/word/2010/wordml" xmlns:wpg="http://schemas.microsoft.com/office/word/2010/wordprocessingGroup" xmlns:wpi="http://schemas.microsoft.com/office/word/2010/wordprocessingInk" xmlns:wps="http://schemas.microsoft.com/office/word/2010/wordprocessingShape" xmlns:a14="http://schemas.microsoft.com/office/drawing/2010/main" val="0"/>
                         </a:ext>
                       </a:extLst>
                     </a:blip>
@@ -17929,7 +17929,7 @@
                     <a:blip r:embed="rId46" cstate="print">
                       <a:extLst>
                         <a:ext uri="{28A0092B-C50C-407E-A947-70E740481C1C}">
-                          <a14:useLocalDpi xmlns:a14="http://schemas.microsoft.com/office/drawing/2010/main" xmlns:wps="http://schemas.microsoft.com/office/word/2010/wordprocessingShape" xmlns:wpi="http://schemas.microsoft.com/office/word/2010/wordprocessingInk" xmlns:wpg="http://schemas.microsoft.com/office/word/2010/wordprocessingGroup" xmlns:w14="http://schemas.microsoft.com/office/word/2010/wordml" xmlns:w="http://schemas.openxmlformats.org/wordprocessingml/2006/main" xmlns:w10="urn:schemas-microsoft-com:office:word" xmlns:wp14="http://schemas.microsoft.com/office/word/2010/wordprocessingDrawing" xmlns:v="urn:schemas-microsoft-com:vml" xmlns:o="urn:schemas-microsoft-com:office:office" xmlns:mc="http://schemas.openxmlformats.org/markup-compatibility/2006" xmlns:wpc="http://schemas.microsoft.com/office/word/2010/wordprocessingCanvas" xmlns="" val="0"/>
+                          <a14:useLocalDpi xmlns="" xmlns:wpc="http://schemas.microsoft.com/office/word/2010/wordprocessingCanvas" xmlns:mc="http://schemas.openxmlformats.org/markup-compatibility/2006" xmlns:o="urn:schemas-microsoft-com:office:office" xmlns:v="urn:schemas-microsoft-com:vml" xmlns:wp14="http://schemas.microsoft.com/office/word/2010/wordprocessingDrawing" xmlns:w10="urn:schemas-microsoft-com:office:word" xmlns:w="http://schemas.openxmlformats.org/wordprocessingml/2006/main" xmlns:w14="http://schemas.microsoft.com/office/word/2010/wordml" xmlns:wpg="http://schemas.microsoft.com/office/word/2010/wordprocessingGroup" xmlns:wpi="http://schemas.microsoft.com/office/word/2010/wordprocessingInk" xmlns:wps="http://schemas.microsoft.com/office/word/2010/wordprocessingShape" xmlns:a14="http://schemas.microsoft.com/office/drawing/2010/main" val="0"/>
                         </a:ext>
                       </a:extLst>
                     </a:blip>
@@ -18137,7 +18137,7 @@
                     <a:blip r:embed="rId47" cstate="print">
                       <a:extLst>
                         <a:ext uri="{28A0092B-C50C-407E-A947-70E740481C1C}">
-                          <a14:useLocalDpi xmlns:a14="http://schemas.microsoft.com/office/drawing/2010/main" xmlns:wps="http://schemas.microsoft.com/office/word/2010/wordprocessingShape" xmlns:wpi="http://schemas.microsoft.com/office/word/2010/wordprocessingInk" xmlns:wpg="http://schemas.microsoft.com/office/word/2010/wordprocessingGroup" xmlns:w14="http://schemas.microsoft.com/office/word/2010/wordml" xmlns:w="http://schemas.openxmlformats.org/wordprocessingml/2006/main" xmlns:w10="urn:schemas-microsoft-com:office:word" xmlns:wp14="http://schemas.microsoft.com/office/word/2010/wordprocessingDrawing" xmlns:v="urn:schemas-microsoft-com:vml" xmlns:o="urn:schemas-microsoft-com:office:office" xmlns:mc="http://schemas.openxmlformats.org/markup-compatibility/2006" xmlns:wpc="http://schemas.microsoft.com/office/word/2010/wordprocessingCanvas" xmlns="" val="0"/>
+                          <a14:useLocalDpi xmlns="" xmlns:wpc="http://schemas.microsoft.com/office/word/2010/wordprocessingCanvas" xmlns:mc="http://schemas.openxmlformats.org/markup-compatibility/2006" xmlns:o="urn:schemas-microsoft-com:office:office" xmlns:v="urn:schemas-microsoft-com:vml" xmlns:wp14="http://schemas.microsoft.com/office/word/2010/wordprocessingDrawing" xmlns:w10="urn:schemas-microsoft-com:office:word" xmlns:w="http://schemas.openxmlformats.org/wordprocessingml/2006/main" xmlns:w14="http://schemas.microsoft.com/office/word/2010/wordml" xmlns:wpg="http://schemas.microsoft.com/office/word/2010/wordprocessingGroup" xmlns:wpi="http://schemas.microsoft.com/office/word/2010/wordprocessingInk" xmlns:wps="http://schemas.microsoft.com/office/word/2010/wordprocessingShape" xmlns:a14="http://schemas.microsoft.com/office/drawing/2010/main" val="0"/>
                         </a:ext>
                       </a:extLst>
                     </a:blip>
@@ -18330,7 +18330,7 @@
                     <a:blip r:embed="rId48" cstate="print">
                       <a:extLst>
                         <a:ext uri="{28A0092B-C50C-407E-A947-70E740481C1C}">
-                          <a14:useLocalDpi xmlns:a14="http://schemas.microsoft.com/office/drawing/2010/main" xmlns:wps="http://schemas.microsoft.com/office/word/2010/wordprocessingShape" xmlns:wpi="http://schemas.microsoft.com/office/word/2010/wordprocessingInk" xmlns:wpg="http://schemas.microsoft.com/office/word/2010/wordprocessingGroup" xmlns:w14="http://schemas.microsoft.com/office/word/2010/wordml" xmlns:w="http://schemas.openxmlformats.org/wordprocessingml/2006/main" xmlns:w10="urn:schemas-microsoft-com:office:word" xmlns:wp14="http://schemas.microsoft.com/office/word/2010/wordprocessingDrawing" xmlns:v="urn:schemas-microsoft-com:vml" xmlns:o="urn:schemas-microsoft-com:office:office" xmlns:mc="http://schemas.openxmlformats.org/markup-compatibility/2006" xmlns:wpc="http://schemas.microsoft.com/office/word/2010/wordprocessingCanvas" xmlns="" val="0"/>
+                          <a14:useLocalDpi xmlns="" xmlns:wpc="http://schemas.microsoft.com/office/word/2010/wordprocessingCanvas" xmlns:mc="http://schemas.openxmlformats.org/markup-compatibility/2006" xmlns:o="urn:schemas-microsoft-com:office:office" xmlns:v="urn:schemas-microsoft-com:vml" xmlns:wp14="http://schemas.microsoft.com/office/word/2010/wordprocessingDrawing" xmlns:w10="urn:schemas-microsoft-com:office:word" xmlns:w="http://schemas.openxmlformats.org/wordprocessingml/2006/main" xmlns:w14="http://schemas.microsoft.com/office/word/2010/wordml" xmlns:wpg="http://schemas.microsoft.com/office/word/2010/wordprocessingGroup" xmlns:wpi="http://schemas.microsoft.com/office/word/2010/wordprocessingInk" xmlns:wps="http://schemas.microsoft.com/office/word/2010/wordprocessingShape" xmlns:a14="http://schemas.microsoft.com/office/drawing/2010/main" val="0"/>
                         </a:ext>
                       </a:extLst>
                     </a:blip>
@@ -18510,7 +18510,7 @@
                     <a:blip r:embed="rId49" cstate="print">
                       <a:extLst>
                         <a:ext uri="{28A0092B-C50C-407E-A947-70E740481C1C}">
-                          <a14:useLocalDpi xmlns:a14="http://schemas.microsoft.com/office/drawing/2010/main" xmlns:wps="http://schemas.microsoft.com/office/word/2010/wordprocessingShape" xmlns:wpi="http://schemas.microsoft.com/office/word/2010/wordprocessingInk" xmlns:wpg="http://schemas.microsoft.com/office/word/2010/wordprocessingGroup" xmlns:w14="http://schemas.microsoft.com/office/word/2010/wordml" xmlns:w="http://schemas.openxmlformats.org/wordprocessingml/2006/main" xmlns:w10="urn:schemas-microsoft-com:office:word" xmlns:wp14="http://schemas.microsoft.com/office/word/2010/wordprocessingDrawing" xmlns:v="urn:schemas-microsoft-com:vml" xmlns:o="urn:schemas-microsoft-com:office:office" xmlns:mc="http://schemas.openxmlformats.org/markup-compatibility/2006" xmlns:wpc="http://schemas.microsoft.com/office/word/2010/wordprocessingCanvas" xmlns="" val="0"/>
+                          <a14:useLocalDpi xmlns="" xmlns:wpc="http://schemas.microsoft.com/office/word/2010/wordprocessingCanvas" xmlns:mc="http://schemas.openxmlformats.org/markup-compatibility/2006" xmlns:o="urn:schemas-microsoft-com:office:office" xmlns:v="urn:schemas-microsoft-com:vml" xmlns:wp14="http://schemas.microsoft.com/office/word/2010/wordprocessingDrawing" xmlns:w10="urn:schemas-microsoft-com:office:word" xmlns:w="http://schemas.openxmlformats.org/wordprocessingml/2006/main" xmlns:w14="http://schemas.microsoft.com/office/word/2010/wordml" xmlns:wpg="http://schemas.microsoft.com/office/word/2010/wordprocessingGroup" xmlns:wpi="http://schemas.microsoft.com/office/word/2010/wordprocessingInk" xmlns:wps="http://schemas.microsoft.com/office/word/2010/wordprocessingShape" xmlns:a14="http://schemas.microsoft.com/office/drawing/2010/main" val="0"/>
                         </a:ext>
                       </a:extLst>
                     </a:blip>
@@ -18922,13 +18922,19 @@
         <w:jc w:val="both"/>
       </w:pPr>
       <w:r>
-        <w:t>Short (via a connecting wire) pins</w:t>
+        <w:t>Jumper</w:t>
+      </w:r>
+      <w:r>
+        <w:t xml:space="preserve"> (via a connecting wire) pins</w:t>
       </w:r>
       <w:r>
         <w:t xml:space="preserve"> </w:t>
       </w:r>
       <w:r>
-        <w:t>9 and 10 on J12</w:t>
+        <w:t>9 and 10 on J1</w:t>
+      </w:r>
+      <w:r>
+        <w:t>1</w:t>
       </w:r>
       <w:r>
         <w:t xml:space="preserve"> </w:t>
@@ -35345,7 +35351,7 @@
             <w:rPr>
               <w:noProof/>
             </w:rPr>
-            <w:t>48</w:t>
+            <w:t>39</w:t>
           </w:r>
         </w:fldSimple>
         <w:r>
@@ -39087,7 +39093,7 @@
 </file>
 
 <file path=customXml/itemProps1.xml><?xml version="1.0" encoding="utf-8"?>
-<ds:datastoreItem xmlns:ds="http://schemas.openxmlformats.org/officeDocument/2006/customXml" ds:itemID="{918FBCAA-07E3-4D24-A374-1DF5C3B9E058}">
+<ds:datastoreItem xmlns:ds="http://schemas.openxmlformats.org/officeDocument/2006/customXml" ds:itemID="{8D3E74FD-B5C3-446C-BDFE-82DBA8A48C28}">
   <ds:schemaRefs>
     <ds:schemaRef ds:uri="http://schemas.openxmlformats.org/officeDocument/2006/bibliography"/>
   </ds:schemaRefs>

</xml_diff>